<commit_message>
working on powers.. can no longer open word on laptop?
</commit_message>
<xml_diff>
--- a/SupersNew/powers/demonsummon.docx
+++ b/SupersNew/powers/demonsummon.docx
@@ -100,16 +100,16 @@
         <w:tblLook w:val="01E0" w:firstRow="1" w:lastRow="1" w:firstColumn="1" w:lastColumn="1" w:noHBand="0" w:noVBand="0"/>
       </w:tblPr>
       <w:tblGrid>
-        <w:gridCol w:w="879"/>
-        <w:gridCol w:w="412"/>
+        <w:gridCol w:w="1047"/>
+        <w:gridCol w:w="415"/>
         <w:gridCol w:w="411"/>
         <w:gridCol w:w="482"/>
         <w:gridCol w:w="450"/>
         <w:gridCol w:w="427"/>
-        <w:gridCol w:w="704"/>
+        <w:gridCol w:w="700"/>
         <w:gridCol w:w="498"/>
-        <w:gridCol w:w="4667"/>
-        <w:gridCol w:w="1860"/>
+        <w:gridCol w:w="3935"/>
+        <w:gridCol w:w="2425"/>
       </w:tblGrid>
       <w:tr>
         <w:tc>
@@ -208,7 +208,7 @@
         </w:tc>
         <w:tc>
           <w:tcPr>
-            <w:tcW w:w="482" w:type="dxa"/>
+            <w:tcW w:w="0" w:type="auto"/>
             <w:tcBorders>
               <w:top w:val="single" w:sz="4" w:space="0" w:color="auto"/>
               <w:left w:val="single" w:sz="4" w:space="0" w:color="auto"/>
@@ -239,7 +239,7 @@
         </w:tc>
         <w:tc>
           <w:tcPr>
-            <w:tcW w:w="450" w:type="dxa"/>
+            <w:tcW w:w="0" w:type="auto"/>
             <w:tcBorders>
               <w:top w:val="single" w:sz="4" w:space="0" w:color="auto"/>
               <w:left w:val="single" w:sz="4" w:space="0" w:color="auto"/>
@@ -371,7 +371,7 @@
         </w:tc>
         <w:tc>
           <w:tcPr>
-            <w:tcW w:w="0" w:type="auto"/>
+            <w:tcW w:w="3935" w:type="dxa"/>
             <w:tcBorders>
               <w:top w:val="single" w:sz="4" w:space="0" w:color="auto"/>
               <w:left w:val="single" w:sz="4" w:space="0" w:color="auto"/>
@@ -403,7 +403,7 @@
         </w:tc>
         <w:tc>
           <w:tcPr>
-            <w:tcW w:w="0" w:type="auto"/>
+            <w:tcW w:w="2425" w:type="dxa"/>
             <w:tcBorders>
               <w:top w:val="single" w:sz="4" w:space="0" w:color="auto"/>
               <w:left w:val="single" w:sz="4" w:space="0" w:color="auto"/>
@@ -524,7 +524,7 @@
         </w:tc>
         <w:tc>
           <w:tcPr>
-            <w:tcW w:w="482" w:type="dxa"/>
+            <w:tcW w:w="0" w:type="auto"/>
             <w:tcBorders>
               <w:top w:val="single" w:sz="4" w:space="0" w:color="auto"/>
               <w:left w:val="single" w:sz="4" w:space="0" w:color="auto"/>
@@ -553,7 +553,7 @@
         </w:tc>
         <w:tc>
           <w:tcPr>
-            <w:tcW w:w="450" w:type="dxa"/>
+            <w:tcW w:w="0" w:type="auto"/>
             <w:tcBorders>
               <w:top w:val="single" w:sz="4" w:space="0" w:color="auto"/>
               <w:left w:val="single" w:sz="4" w:space="0" w:color="auto"/>
@@ -670,7 +670,7 @@
         </w:tc>
         <w:tc>
           <w:tcPr>
-            <w:tcW w:w="0" w:type="auto"/>
+            <w:tcW w:w="3935" w:type="dxa"/>
             <w:tcBorders>
               <w:top w:val="single" w:sz="4" w:space="0" w:color="auto"/>
               <w:left w:val="single" w:sz="4" w:space="0" w:color="auto"/>
@@ -747,7 +747,7 @@
         </w:tc>
         <w:tc>
           <w:tcPr>
-            <w:tcW w:w="0" w:type="auto"/>
+            <w:tcW w:w="2425" w:type="dxa"/>
             <w:tcBorders>
               <w:top w:val="single" w:sz="4" w:space="0" w:color="auto"/>
               <w:left w:val="single" w:sz="4" w:space="0" w:color="auto"/>
@@ -932,7 +932,7 @@
         </w:tc>
         <w:tc>
           <w:tcPr>
-            <w:tcW w:w="482" w:type="dxa"/>
+            <w:tcW w:w="0" w:type="auto"/>
             <w:tcBorders>
               <w:top w:val="single" w:sz="4" w:space="0" w:color="auto"/>
               <w:left w:val="single" w:sz="4" w:space="0" w:color="auto"/>
@@ -961,7 +961,7 @@
         </w:tc>
         <w:tc>
           <w:tcPr>
-            <w:tcW w:w="450" w:type="dxa"/>
+            <w:tcW w:w="0" w:type="auto"/>
             <w:tcBorders>
               <w:top w:val="single" w:sz="4" w:space="0" w:color="auto"/>
               <w:left w:val="single" w:sz="4" w:space="0" w:color="auto"/>
@@ -1078,7 +1078,7 @@
         </w:tc>
         <w:tc>
           <w:tcPr>
-            <w:tcW w:w="0" w:type="auto"/>
+            <w:tcW w:w="3935" w:type="dxa"/>
             <w:tcBorders>
               <w:top w:val="single" w:sz="4" w:space="0" w:color="auto"/>
               <w:left w:val="single" w:sz="4" w:space="0" w:color="auto"/>
@@ -1225,7 +1225,7 @@
         </w:tc>
         <w:tc>
           <w:tcPr>
-            <w:tcW w:w="0" w:type="auto"/>
+            <w:tcW w:w="2425" w:type="dxa"/>
             <w:tcBorders>
               <w:top w:val="single" w:sz="4" w:space="0" w:color="auto"/>
               <w:left w:val="single" w:sz="4" w:space="0" w:color="auto"/>
@@ -1348,7 +1348,7 @@
         </w:tc>
         <w:tc>
           <w:tcPr>
-            <w:tcW w:w="482" w:type="dxa"/>
+            <w:tcW w:w="0" w:type="auto"/>
             <w:tcBorders>
               <w:top w:val="single" w:sz="4" w:space="0" w:color="auto"/>
               <w:left w:val="single" w:sz="4" w:space="0" w:color="auto"/>
@@ -1377,7 +1377,7 @@
         </w:tc>
         <w:tc>
           <w:tcPr>
-            <w:tcW w:w="450" w:type="dxa"/>
+            <w:tcW w:w="0" w:type="auto"/>
             <w:tcBorders>
               <w:top w:val="single" w:sz="4" w:space="0" w:color="auto"/>
               <w:left w:val="single" w:sz="4" w:space="0" w:color="auto"/>
@@ -1494,7 +1494,7 @@
         </w:tc>
         <w:tc>
           <w:tcPr>
-            <w:tcW w:w="0" w:type="auto"/>
+            <w:tcW w:w="3935" w:type="dxa"/>
             <w:tcBorders>
               <w:top w:val="single" w:sz="4" w:space="0" w:color="auto"/>
               <w:left w:val="single" w:sz="4" w:space="0" w:color="auto"/>
@@ -1521,23 +1521,7 @@
                 <w:sz w:val="14"/>
                 <w:szCs w:val="14"/>
               </w:rPr>
-              <w:t xml:space="preserve">Summons a Hell </w:t>
-            </w:r>
-            <w:r>
-              <w:rPr>
-                <w:rFonts w:ascii="Abadi" w:hAnsi="Abadi"/>
-                <w:sz w:val="14"/>
-                <w:szCs w:val="14"/>
-              </w:rPr>
-              <w:t>Demon</w:t>
-            </w:r>
-            <w:r>
-              <w:rPr>
-                <w:rFonts w:ascii="Abadi" w:hAnsi="Abadi"/>
-                <w:sz w:val="14"/>
-                <w:szCs w:val="14"/>
-              </w:rPr>
-              <w:t xml:space="preserve"> that lasts for 3 attacks</w:t>
+              <w:t>Summons a Hell Demon that lasts for 3 attacks</w:t>
             </w:r>
           </w:p>
           <w:p>
@@ -1653,21 +1637,13 @@
                 <w:sz w:val="14"/>
                 <w:szCs w:val="14"/>
               </w:rPr>
-              <w:t xml:space="preserve">Any attack that does 10 or more damage will destroy Hell </w:t>
-            </w:r>
-            <w:r>
-              <w:rPr>
-                <w:rFonts w:ascii="Abadi" w:hAnsi="Abadi"/>
-                <w:sz w:val="14"/>
-                <w:szCs w:val="14"/>
-              </w:rPr>
-              <w:t>Demon</w:t>
-            </w:r>
-          </w:p>
-        </w:tc>
-        <w:tc>
-          <w:tcPr>
-            <w:tcW w:w="0" w:type="auto"/>
+              <w:t>Any attack that does 10 or more damage will destroy Hell Demon</w:t>
+            </w:r>
+          </w:p>
+        </w:tc>
+        <w:tc>
+          <w:tcPr>
+            <w:tcW w:w="2425" w:type="dxa"/>
             <w:tcBorders>
               <w:top w:val="single" w:sz="4" w:space="0" w:color="auto"/>
               <w:left w:val="single" w:sz="4" w:space="0" w:color="auto"/>
@@ -1782,7 +1758,7 @@
         </w:tc>
         <w:tc>
           <w:tcPr>
-            <w:tcW w:w="482" w:type="dxa"/>
+            <w:tcW w:w="0" w:type="auto"/>
             <w:tcBorders>
               <w:top w:val="single" w:sz="4" w:space="0" w:color="auto"/>
               <w:left w:val="single" w:sz="4" w:space="0" w:color="auto"/>
@@ -1811,7 +1787,7 @@
         </w:tc>
         <w:tc>
           <w:tcPr>
-            <w:tcW w:w="450" w:type="dxa"/>
+            <w:tcW w:w="0" w:type="auto"/>
             <w:tcBorders>
               <w:top w:val="single" w:sz="4" w:space="0" w:color="auto"/>
               <w:left w:val="single" w:sz="4" w:space="0" w:color="auto"/>
@@ -1928,7 +1904,7 @@
         </w:tc>
         <w:tc>
           <w:tcPr>
-            <w:tcW w:w="0" w:type="auto"/>
+            <w:tcW w:w="3935" w:type="dxa"/>
             <w:tcBorders>
               <w:top w:val="single" w:sz="4" w:space="0" w:color="auto"/>
               <w:left w:val="single" w:sz="4" w:space="0" w:color="auto"/>
@@ -2045,7 +2021,7 @@
         </w:tc>
         <w:tc>
           <w:tcPr>
-            <w:tcW w:w="0" w:type="auto"/>
+            <w:tcW w:w="2425" w:type="dxa"/>
             <w:tcBorders>
               <w:top w:val="single" w:sz="4" w:space="0" w:color="auto"/>
               <w:left w:val="single" w:sz="4" w:space="0" w:color="auto"/>
@@ -2090,113 +2066,159 @@
                 <w:szCs w:val="14"/>
               </w:rPr>
             </w:pPr>
-            <w:bookmarkStart w:id="0" w:name="_GoBack"/>
-            <w:bookmarkEnd w:id="0"/>
-          </w:p>
-        </w:tc>
-        <w:tc>
-          <w:tcPr>
-            <w:tcW w:w="0" w:type="auto"/>
-            <w:tcBorders>
-              <w:top w:val="single" w:sz="4" w:space="0" w:color="auto"/>
-              <w:left w:val="single" w:sz="4" w:space="0" w:color="auto"/>
-              <w:bottom w:val="single" w:sz="4" w:space="0" w:color="auto"/>
-              <w:right w:val="single" w:sz="4" w:space="0" w:color="auto"/>
-            </w:tcBorders>
-          </w:tcPr>
-          <w:p>
-            <w:pPr>
-              <w:spacing w:line="276" w:lineRule="auto"/>
-              <w:rPr>
-                <w:rFonts w:ascii="Abadi" w:hAnsi="Abadi"/>
-                <w:sz w:val="14"/>
-                <w:szCs w:val="14"/>
-              </w:rPr>
-            </w:pPr>
-          </w:p>
-        </w:tc>
-        <w:tc>
-          <w:tcPr>
-            <w:tcW w:w="0" w:type="auto"/>
-            <w:tcBorders>
-              <w:top w:val="single" w:sz="4" w:space="0" w:color="auto"/>
-              <w:left w:val="single" w:sz="4" w:space="0" w:color="auto"/>
-              <w:bottom w:val="single" w:sz="4" w:space="0" w:color="auto"/>
-              <w:right w:val="single" w:sz="4" w:space="0" w:color="auto"/>
-            </w:tcBorders>
-          </w:tcPr>
-          <w:p>
-            <w:pPr>
-              <w:spacing w:line="276" w:lineRule="auto"/>
-              <w:rPr>
-                <w:rFonts w:ascii="Abadi" w:hAnsi="Abadi"/>
-                <w:sz w:val="14"/>
-                <w:szCs w:val="14"/>
-              </w:rPr>
-            </w:pPr>
-          </w:p>
-        </w:tc>
-        <w:tc>
-          <w:tcPr>
-            <w:tcW w:w="482" w:type="dxa"/>
-            <w:tcBorders>
-              <w:top w:val="single" w:sz="4" w:space="0" w:color="auto"/>
-              <w:left w:val="single" w:sz="4" w:space="0" w:color="auto"/>
-              <w:bottom w:val="single" w:sz="4" w:space="0" w:color="auto"/>
-              <w:right w:val="single" w:sz="4" w:space="0" w:color="auto"/>
-            </w:tcBorders>
-          </w:tcPr>
-          <w:p>
-            <w:pPr>
-              <w:spacing w:line="276" w:lineRule="auto"/>
-              <w:rPr>
-                <w:rFonts w:ascii="Abadi" w:hAnsi="Abadi"/>
-                <w:sz w:val="14"/>
-                <w:szCs w:val="14"/>
-              </w:rPr>
-            </w:pPr>
-          </w:p>
-        </w:tc>
-        <w:tc>
-          <w:tcPr>
-            <w:tcW w:w="450" w:type="dxa"/>
-            <w:tcBorders>
-              <w:top w:val="single" w:sz="4" w:space="0" w:color="auto"/>
-              <w:left w:val="single" w:sz="4" w:space="0" w:color="auto"/>
-              <w:bottom w:val="single" w:sz="4" w:space="0" w:color="auto"/>
-              <w:right w:val="single" w:sz="4" w:space="0" w:color="auto"/>
-            </w:tcBorders>
-          </w:tcPr>
-          <w:p>
-            <w:pPr>
-              <w:spacing w:line="276" w:lineRule="auto"/>
-              <w:rPr>
-                <w:rFonts w:ascii="Abadi" w:hAnsi="Abadi"/>
-                <w:sz w:val="14"/>
-                <w:szCs w:val="14"/>
-              </w:rPr>
-            </w:pPr>
-          </w:p>
-        </w:tc>
-        <w:tc>
-          <w:tcPr>
-            <w:tcW w:w="0" w:type="auto"/>
-            <w:tcBorders>
-              <w:top w:val="single" w:sz="4" w:space="0" w:color="auto"/>
-              <w:left w:val="single" w:sz="4" w:space="0" w:color="auto"/>
-              <w:bottom w:val="single" w:sz="4" w:space="0" w:color="auto"/>
-              <w:right w:val="single" w:sz="4" w:space="0" w:color="auto"/>
-            </w:tcBorders>
-          </w:tcPr>
-          <w:p>
-            <w:pPr>
-              <w:spacing w:line="276" w:lineRule="auto"/>
-              <w:rPr>
-                <w:rFonts w:ascii="Abadi" w:hAnsi="Abadi"/>
-                <w:sz w:val="14"/>
-                <w:szCs w:val="14"/>
-              </w:rPr>
-            </w:pPr>
+            <w:r>
+              <w:rPr>
+                <w:rFonts w:ascii="Abadi" w:hAnsi="Abadi"/>
+                <w:sz w:val="14"/>
+                <w:szCs w:val="14"/>
+              </w:rPr>
+              <w:t>Obsidian Demon</w:t>
+            </w:r>
+          </w:p>
+        </w:tc>
+        <w:tc>
+          <w:tcPr>
+            <w:tcW w:w="0" w:type="auto"/>
+            <w:tcBorders>
+              <w:top w:val="single" w:sz="4" w:space="0" w:color="auto"/>
+              <w:left w:val="single" w:sz="4" w:space="0" w:color="auto"/>
+              <w:bottom w:val="single" w:sz="4" w:space="0" w:color="auto"/>
+              <w:right w:val="single" w:sz="4" w:space="0" w:color="auto"/>
+            </w:tcBorders>
+          </w:tcPr>
+          <w:p>
+            <w:pPr>
+              <w:spacing w:line="276" w:lineRule="auto"/>
+              <w:rPr>
+                <w:rFonts w:ascii="Abadi" w:hAnsi="Abadi"/>
+                <w:sz w:val="14"/>
+                <w:szCs w:val="14"/>
+              </w:rPr>
+            </w:pPr>
+            <w:r>
+              <w:rPr>
+                <w:rFonts w:ascii="Abadi" w:hAnsi="Abadi"/>
+                <w:sz w:val="14"/>
+                <w:szCs w:val="14"/>
+              </w:rPr>
+              <w:t>U</w:t>
+            </w:r>
+          </w:p>
+        </w:tc>
+        <w:tc>
+          <w:tcPr>
+            <w:tcW w:w="0" w:type="auto"/>
+            <w:tcBorders>
+              <w:top w:val="single" w:sz="4" w:space="0" w:color="auto"/>
+              <w:left w:val="single" w:sz="4" w:space="0" w:color="auto"/>
+              <w:bottom w:val="single" w:sz="4" w:space="0" w:color="auto"/>
+              <w:right w:val="single" w:sz="4" w:space="0" w:color="auto"/>
+            </w:tcBorders>
+          </w:tcPr>
+          <w:p>
+            <w:pPr>
+              <w:spacing w:line="276" w:lineRule="auto"/>
+              <w:rPr>
+                <w:rFonts w:ascii="Abadi" w:hAnsi="Abadi"/>
+                <w:sz w:val="14"/>
+                <w:szCs w:val="14"/>
+              </w:rPr>
+            </w:pPr>
+            <w:r>
+              <w:rPr>
+                <w:rFonts w:ascii="Abadi" w:hAnsi="Abadi"/>
+                <w:sz w:val="14"/>
+                <w:szCs w:val="14"/>
+              </w:rPr>
+              <w:t>A</w:t>
+            </w:r>
+          </w:p>
+        </w:tc>
+        <w:tc>
+          <w:tcPr>
+            <w:tcW w:w="0" w:type="auto"/>
+            <w:tcBorders>
+              <w:top w:val="single" w:sz="4" w:space="0" w:color="auto"/>
+              <w:left w:val="single" w:sz="4" w:space="0" w:color="auto"/>
+              <w:bottom w:val="single" w:sz="4" w:space="0" w:color="auto"/>
+              <w:right w:val="single" w:sz="4" w:space="0" w:color="auto"/>
+            </w:tcBorders>
+          </w:tcPr>
+          <w:p>
+            <w:pPr>
+              <w:spacing w:line="276" w:lineRule="auto"/>
+              <w:rPr>
+                <w:rFonts w:ascii="Abadi" w:hAnsi="Abadi"/>
+                <w:sz w:val="14"/>
+                <w:szCs w:val="14"/>
+              </w:rPr>
+            </w:pPr>
+            <w:r>
+              <w:rPr>
+                <w:rFonts w:ascii="Abadi" w:hAnsi="Abadi"/>
+                <w:sz w:val="14"/>
+                <w:szCs w:val="14"/>
+              </w:rPr>
+              <w:t>20</w:t>
+            </w:r>
+          </w:p>
+        </w:tc>
+        <w:tc>
+          <w:tcPr>
+            <w:tcW w:w="0" w:type="auto"/>
+            <w:tcBorders>
+              <w:top w:val="single" w:sz="4" w:space="0" w:color="auto"/>
+              <w:left w:val="single" w:sz="4" w:space="0" w:color="auto"/>
+              <w:bottom w:val="single" w:sz="4" w:space="0" w:color="auto"/>
+              <w:right w:val="single" w:sz="4" w:space="0" w:color="auto"/>
+            </w:tcBorders>
+          </w:tcPr>
+          <w:p>
+            <w:pPr>
+              <w:spacing w:line="276" w:lineRule="auto"/>
+              <w:rPr>
+                <w:rFonts w:ascii="Abadi" w:hAnsi="Abadi"/>
+                <w:sz w:val="14"/>
+                <w:szCs w:val="14"/>
+              </w:rPr>
+            </w:pPr>
+            <w:r>
+              <w:rPr>
+                <w:rFonts w:ascii="Abadi" w:hAnsi="Abadi"/>
+                <w:sz w:val="14"/>
+                <w:szCs w:val="14"/>
+              </w:rPr>
+              <w:t>10</w:t>
+            </w:r>
+          </w:p>
+        </w:tc>
+        <w:tc>
+          <w:tcPr>
+            <w:tcW w:w="0" w:type="auto"/>
+            <w:tcBorders>
+              <w:top w:val="single" w:sz="4" w:space="0" w:color="auto"/>
+              <w:left w:val="single" w:sz="4" w:space="0" w:color="auto"/>
+              <w:bottom w:val="single" w:sz="4" w:space="0" w:color="auto"/>
+              <w:right w:val="single" w:sz="4" w:space="0" w:color="auto"/>
+            </w:tcBorders>
+          </w:tcPr>
+          <w:p>
+            <w:pPr>
+              <w:spacing w:line="276" w:lineRule="auto"/>
+              <w:rPr>
+                <w:rFonts w:ascii="Abadi" w:hAnsi="Abadi"/>
+                <w:sz w:val="14"/>
+                <w:szCs w:val="14"/>
+              </w:rPr>
+            </w:pPr>
+            <w:r>
+              <w:rPr>
+                <w:rFonts w:ascii="Abadi" w:hAnsi="Abadi"/>
+                <w:sz w:val="14"/>
+                <w:szCs w:val="14"/>
+              </w:rPr>
+              <w:t>--</w:t>
+            </w:r>
           </w:p>
         </w:tc>
         <w:tc>
@@ -2219,32 +2241,48 @@
                 <w:szCs w:val="14"/>
               </w:rPr>
             </w:pPr>
-          </w:p>
-        </w:tc>
-        <w:tc>
-          <w:tcPr>
-            <w:tcW w:w="0" w:type="auto"/>
-            <w:tcBorders>
-              <w:top w:val="single" w:sz="4" w:space="0" w:color="auto"/>
-              <w:left w:val="single" w:sz="4" w:space="0" w:color="auto"/>
-              <w:bottom w:val="single" w:sz="4" w:space="0" w:color="auto"/>
-              <w:right w:val="single" w:sz="4" w:space="0" w:color="auto"/>
-            </w:tcBorders>
-          </w:tcPr>
-          <w:p>
-            <w:pPr>
-              <w:spacing w:line="276" w:lineRule="auto"/>
-              <w:rPr>
-                <w:rFonts w:ascii="Abadi" w:hAnsi="Abadi"/>
-                <w:sz w:val="14"/>
-                <w:szCs w:val="14"/>
-              </w:rPr>
-            </w:pPr>
-          </w:p>
-        </w:tc>
-        <w:tc>
-          <w:tcPr>
-            <w:tcW w:w="0" w:type="auto"/>
+            <w:r>
+              <w:rPr>
+                <w:rFonts w:ascii="Abadi" w:hAnsi="Abadi"/>
+                <w:sz w:val="14"/>
+                <w:szCs w:val="14"/>
+              </w:rPr>
+              <w:t>1 demon</w:t>
+            </w:r>
+          </w:p>
+        </w:tc>
+        <w:tc>
+          <w:tcPr>
+            <w:tcW w:w="0" w:type="auto"/>
+            <w:tcBorders>
+              <w:top w:val="single" w:sz="4" w:space="0" w:color="auto"/>
+              <w:left w:val="single" w:sz="4" w:space="0" w:color="auto"/>
+              <w:bottom w:val="single" w:sz="4" w:space="0" w:color="auto"/>
+              <w:right w:val="single" w:sz="4" w:space="0" w:color="auto"/>
+            </w:tcBorders>
+          </w:tcPr>
+          <w:p>
+            <w:pPr>
+              <w:spacing w:line="276" w:lineRule="auto"/>
+              <w:rPr>
+                <w:rFonts w:ascii="Abadi" w:hAnsi="Abadi"/>
+                <w:sz w:val="14"/>
+                <w:szCs w:val="14"/>
+              </w:rPr>
+            </w:pPr>
+            <w:r>
+              <w:rPr>
+                <w:rFonts w:ascii="Abadi" w:hAnsi="Abadi"/>
+                <w:sz w:val="14"/>
+                <w:szCs w:val="14"/>
+              </w:rPr>
+              <w:t>6</w:t>
+            </w:r>
+          </w:p>
+        </w:tc>
+        <w:tc>
+          <w:tcPr>
+            <w:tcW w:w="3935" w:type="dxa"/>
             <w:tcBorders>
               <w:top w:val="single" w:sz="4" w:space="0" w:color="auto"/>
               <w:left w:val="single" w:sz="4" w:space="0" w:color="auto"/>
@@ -2265,11 +2303,63 @@
                 <w:szCs w:val="14"/>
               </w:rPr>
             </w:pPr>
-          </w:p>
-        </w:tc>
-        <w:tc>
-          <w:tcPr>
-            <w:tcW w:w="0" w:type="auto"/>
+            <w:r>
+              <w:rPr>
+                <w:rFonts w:ascii="Abadi" w:hAnsi="Abadi"/>
+                <w:sz w:val="14"/>
+                <w:szCs w:val="14"/>
+              </w:rPr>
+              <w:t>Summons an Obsidian Demon that lasts for 3 attacks</w:t>
+            </w:r>
+          </w:p>
+          <w:p>
+            <w:pPr>
+              <w:numPr>
+                <w:ilvl w:val="0"/>
+                <w:numId w:val="1"/>
+              </w:numPr>
+              <w:spacing w:after="0" w:line="276" w:lineRule="auto"/>
+              <w:rPr>
+                <w:rFonts w:ascii="Abadi" w:hAnsi="Abadi"/>
+                <w:sz w:val="14"/>
+                <w:szCs w:val="14"/>
+              </w:rPr>
+            </w:pPr>
+            <w:r>
+              <w:rPr>
+                <w:rFonts w:ascii="Abadi" w:hAnsi="Abadi"/>
+                <w:sz w:val="14"/>
+                <w:szCs w:val="14"/>
+              </w:rPr>
+              <w:t>Once each round, Obsidian Demon can move up to 6 hexes and attack a random target within 10 hexes</w:t>
+            </w:r>
+          </w:p>
+          <w:p>
+            <w:pPr>
+              <w:numPr>
+                <w:ilvl w:val="0"/>
+                <w:numId w:val="1"/>
+              </w:numPr>
+              <w:spacing w:after="0" w:line="276" w:lineRule="auto"/>
+              <w:rPr>
+                <w:rFonts w:ascii="Abadi" w:hAnsi="Abadi"/>
+                <w:sz w:val="14"/>
+                <w:szCs w:val="14"/>
+              </w:rPr>
+            </w:pPr>
+            <w:r>
+              <w:rPr>
+                <w:rFonts w:ascii="Abadi" w:hAnsi="Abadi"/>
+                <w:sz w:val="14"/>
+                <w:szCs w:val="14"/>
+              </w:rPr>
+              <w:t>Attacks with Shoot-2 and does 4/4/0 &amp; 4d6 entangle</w:t>
+            </w:r>
+          </w:p>
+        </w:tc>
+        <w:tc>
+          <w:tcPr>
+            <w:tcW w:w="2425" w:type="dxa"/>
             <w:tcBorders>
               <w:top w:val="single" w:sz="4" w:space="0" w:color="auto"/>
               <w:left w:val="single" w:sz="4" w:space="0" w:color="auto"/>
@@ -2314,111 +2404,161 @@
                 <w:szCs w:val="14"/>
               </w:rPr>
             </w:pPr>
-          </w:p>
-        </w:tc>
-        <w:tc>
-          <w:tcPr>
-            <w:tcW w:w="0" w:type="auto"/>
-            <w:tcBorders>
-              <w:top w:val="single" w:sz="4" w:space="0" w:color="auto"/>
-              <w:left w:val="single" w:sz="4" w:space="0" w:color="auto"/>
-              <w:bottom w:val="single" w:sz="4" w:space="0" w:color="auto"/>
-              <w:right w:val="single" w:sz="4" w:space="0" w:color="auto"/>
-            </w:tcBorders>
-          </w:tcPr>
-          <w:p>
-            <w:pPr>
-              <w:spacing w:line="276" w:lineRule="auto"/>
-              <w:rPr>
-                <w:rFonts w:ascii="Abadi" w:hAnsi="Abadi"/>
-                <w:sz w:val="14"/>
-                <w:szCs w:val="14"/>
-              </w:rPr>
-            </w:pPr>
-          </w:p>
-        </w:tc>
-        <w:tc>
-          <w:tcPr>
-            <w:tcW w:w="0" w:type="auto"/>
-            <w:tcBorders>
-              <w:top w:val="single" w:sz="4" w:space="0" w:color="auto"/>
-              <w:left w:val="single" w:sz="4" w:space="0" w:color="auto"/>
-              <w:bottom w:val="single" w:sz="4" w:space="0" w:color="auto"/>
-              <w:right w:val="single" w:sz="4" w:space="0" w:color="auto"/>
-            </w:tcBorders>
-          </w:tcPr>
-          <w:p>
-            <w:pPr>
-              <w:spacing w:line="276" w:lineRule="auto"/>
-              <w:rPr>
-                <w:rFonts w:ascii="Abadi" w:hAnsi="Abadi"/>
-                <w:sz w:val="14"/>
-                <w:szCs w:val="14"/>
-              </w:rPr>
-            </w:pPr>
-          </w:p>
-        </w:tc>
-        <w:tc>
-          <w:tcPr>
-            <w:tcW w:w="482" w:type="dxa"/>
-            <w:tcBorders>
-              <w:top w:val="single" w:sz="4" w:space="0" w:color="auto"/>
-              <w:left w:val="single" w:sz="4" w:space="0" w:color="auto"/>
-              <w:bottom w:val="single" w:sz="4" w:space="0" w:color="auto"/>
-              <w:right w:val="single" w:sz="4" w:space="0" w:color="auto"/>
-            </w:tcBorders>
-          </w:tcPr>
-          <w:p>
-            <w:pPr>
-              <w:spacing w:line="276" w:lineRule="auto"/>
-              <w:rPr>
-                <w:rFonts w:ascii="Abadi" w:hAnsi="Abadi"/>
-                <w:sz w:val="14"/>
-                <w:szCs w:val="14"/>
-              </w:rPr>
-            </w:pPr>
-          </w:p>
-        </w:tc>
-        <w:tc>
-          <w:tcPr>
-            <w:tcW w:w="450" w:type="dxa"/>
-            <w:tcBorders>
-              <w:top w:val="single" w:sz="4" w:space="0" w:color="auto"/>
-              <w:left w:val="single" w:sz="4" w:space="0" w:color="auto"/>
-              <w:bottom w:val="single" w:sz="4" w:space="0" w:color="auto"/>
-              <w:right w:val="single" w:sz="4" w:space="0" w:color="auto"/>
-            </w:tcBorders>
-          </w:tcPr>
-          <w:p>
-            <w:pPr>
-              <w:spacing w:line="276" w:lineRule="auto"/>
-              <w:rPr>
-                <w:rFonts w:ascii="Abadi" w:hAnsi="Abadi"/>
-                <w:sz w:val="14"/>
-                <w:szCs w:val="14"/>
-              </w:rPr>
-            </w:pPr>
-          </w:p>
-        </w:tc>
-        <w:tc>
-          <w:tcPr>
-            <w:tcW w:w="0" w:type="auto"/>
-            <w:tcBorders>
-              <w:top w:val="single" w:sz="4" w:space="0" w:color="auto"/>
-              <w:left w:val="single" w:sz="4" w:space="0" w:color="auto"/>
-              <w:bottom w:val="single" w:sz="4" w:space="0" w:color="auto"/>
-              <w:right w:val="single" w:sz="4" w:space="0" w:color="auto"/>
-            </w:tcBorders>
-          </w:tcPr>
-          <w:p>
-            <w:pPr>
-              <w:spacing w:line="276" w:lineRule="auto"/>
-              <w:rPr>
-                <w:rFonts w:ascii="Abadi" w:hAnsi="Abadi"/>
-                <w:sz w:val="14"/>
-                <w:szCs w:val="14"/>
-              </w:rPr>
-            </w:pPr>
+            <w:r>
+              <w:rPr>
+                <w:rFonts w:ascii="Abadi" w:hAnsi="Abadi"/>
+                <w:sz w:val="14"/>
+                <w:szCs w:val="14"/>
+              </w:rPr>
+              <w:t>Power of the Pit</w:t>
+            </w:r>
+          </w:p>
+        </w:tc>
+        <w:tc>
+          <w:tcPr>
+            <w:tcW w:w="0" w:type="auto"/>
+            <w:tcBorders>
+              <w:top w:val="single" w:sz="4" w:space="0" w:color="auto"/>
+              <w:left w:val="single" w:sz="4" w:space="0" w:color="auto"/>
+              <w:bottom w:val="single" w:sz="4" w:space="0" w:color="auto"/>
+              <w:right w:val="single" w:sz="4" w:space="0" w:color="auto"/>
+            </w:tcBorders>
+          </w:tcPr>
+          <w:p>
+            <w:pPr>
+              <w:spacing w:line="276" w:lineRule="auto"/>
+              <w:rPr>
+                <w:rFonts w:ascii="Abadi" w:hAnsi="Abadi"/>
+                <w:sz w:val="14"/>
+                <w:szCs w:val="14"/>
+              </w:rPr>
+            </w:pPr>
+            <w:proofErr w:type="spellStart"/>
+            <w:r>
+              <w:rPr>
+                <w:rFonts w:ascii="Abadi" w:hAnsi="Abadi"/>
+                <w:sz w:val="14"/>
+                <w:szCs w:val="14"/>
+              </w:rPr>
+              <w:t>Atz</w:t>
+            </w:r>
+            <w:proofErr w:type="spellEnd"/>
+          </w:p>
+        </w:tc>
+        <w:tc>
+          <w:tcPr>
+            <w:tcW w:w="0" w:type="auto"/>
+            <w:tcBorders>
+              <w:top w:val="single" w:sz="4" w:space="0" w:color="auto"/>
+              <w:left w:val="single" w:sz="4" w:space="0" w:color="auto"/>
+              <w:bottom w:val="single" w:sz="4" w:space="0" w:color="auto"/>
+              <w:right w:val="single" w:sz="4" w:space="0" w:color="auto"/>
+            </w:tcBorders>
+          </w:tcPr>
+          <w:p>
+            <w:pPr>
+              <w:spacing w:line="276" w:lineRule="auto"/>
+              <w:rPr>
+                <w:rFonts w:ascii="Abadi" w:hAnsi="Abadi"/>
+                <w:sz w:val="14"/>
+                <w:szCs w:val="14"/>
+              </w:rPr>
+            </w:pPr>
+            <w:r>
+              <w:rPr>
+                <w:rFonts w:ascii="Abadi" w:hAnsi="Abadi"/>
+                <w:sz w:val="14"/>
+                <w:szCs w:val="14"/>
+              </w:rPr>
+              <w:t>A</w:t>
+            </w:r>
+          </w:p>
+        </w:tc>
+        <w:tc>
+          <w:tcPr>
+            <w:tcW w:w="0" w:type="auto"/>
+            <w:tcBorders>
+              <w:top w:val="single" w:sz="4" w:space="0" w:color="auto"/>
+              <w:left w:val="single" w:sz="4" w:space="0" w:color="auto"/>
+              <w:bottom w:val="single" w:sz="4" w:space="0" w:color="auto"/>
+              <w:right w:val="single" w:sz="4" w:space="0" w:color="auto"/>
+            </w:tcBorders>
+          </w:tcPr>
+          <w:p>
+            <w:pPr>
+              <w:spacing w:line="276" w:lineRule="auto"/>
+              <w:rPr>
+                <w:rFonts w:ascii="Abadi" w:hAnsi="Abadi"/>
+                <w:sz w:val="14"/>
+                <w:szCs w:val="14"/>
+              </w:rPr>
+            </w:pPr>
+            <w:r>
+              <w:rPr>
+                <w:rFonts w:ascii="Abadi" w:hAnsi="Abadi"/>
+                <w:sz w:val="14"/>
+                <w:szCs w:val="14"/>
+              </w:rPr>
+              <w:t>20</w:t>
+            </w:r>
+          </w:p>
+        </w:tc>
+        <w:tc>
+          <w:tcPr>
+            <w:tcW w:w="0" w:type="auto"/>
+            <w:tcBorders>
+              <w:top w:val="single" w:sz="4" w:space="0" w:color="auto"/>
+              <w:left w:val="single" w:sz="4" w:space="0" w:color="auto"/>
+              <w:bottom w:val="single" w:sz="4" w:space="0" w:color="auto"/>
+              <w:right w:val="single" w:sz="4" w:space="0" w:color="auto"/>
+            </w:tcBorders>
+          </w:tcPr>
+          <w:p>
+            <w:pPr>
+              <w:spacing w:line="276" w:lineRule="auto"/>
+              <w:rPr>
+                <w:rFonts w:ascii="Abadi" w:hAnsi="Abadi"/>
+                <w:sz w:val="14"/>
+                <w:szCs w:val="14"/>
+              </w:rPr>
+            </w:pPr>
+            <w:r>
+              <w:rPr>
+                <w:rFonts w:ascii="Abadi" w:hAnsi="Abadi"/>
+                <w:sz w:val="14"/>
+                <w:szCs w:val="14"/>
+              </w:rPr>
+              <w:t>3/</w:t>
+            </w:r>
+          </w:p>
+        </w:tc>
+        <w:tc>
+          <w:tcPr>
+            <w:tcW w:w="0" w:type="auto"/>
+            <w:tcBorders>
+              <w:top w:val="single" w:sz="4" w:space="0" w:color="auto"/>
+              <w:left w:val="single" w:sz="4" w:space="0" w:color="auto"/>
+              <w:bottom w:val="single" w:sz="4" w:space="0" w:color="auto"/>
+              <w:right w:val="single" w:sz="4" w:space="0" w:color="auto"/>
+            </w:tcBorders>
+          </w:tcPr>
+          <w:p>
+            <w:pPr>
+              <w:spacing w:line="276" w:lineRule="auto"/>
+              <w:rPr>
+                <w:rFonts w:ascii="Abadi" w:hAnsi="Abadi"/>
+                <w:sz w:val="14"/>
+                <w:szCs w:val="14"/>
+              </w:rPr>
+            </w:pPr>
+            <w:r>
+              <w:rPr>
+                <w:rFonts w:ascii="Abadi" w:hAnsi="Abadi"/>
+                <w:sz w:val="14"/>
+                <w:szCs w:val="14"/>
+              </w:rPr>
+              <w:t>0</w:t>
+            </w:r>
           </w:p>
         </w:tc>
         <w:tc>
@@ -2441,32 +2581,48 @@
                 <w:szCs w:val="14"/>
               </w:rPr>
             </w:pPr>
-          </w:p>
-        </w:tc>
-        <w:tc>
-          <w:tcPr>
-            <w:tcW w:w="0" w:type="auto"/>
-            <w:tcBorders>
-              <w:top w:val="single" w:sz="4" w:space="0" w:color="auto"/>
-              <w:left w:val="single" w:sz="4" w:space="0" w:color="auto"/>
-              <w:bottom w:val="single" w:sz="4" w:space="0" w:color="auto"/>
-              <w:right w:val="single" w:sz="4" w:space="0" w:color="auto"/>
-            </w:tcBorders>
-          </w:tcPr>
-          <w:p>
-            <w:pPr>
-              <w:spacing w:line="276" w:lineRule="auto"/>
-              <w:rPr>
-                <w:rFonts w:ascii="Abadi" w:hAnsi="Abadi"/>
-                <w:sz w:val="14"/>
-                <w:szCs w:val="14"/>
-              </w:rPr>
-            </w:pPr>
-          </w:p>
-        </w:tc>
-        <w:tc>
-          <w:tcPr>
-            <w:tcW w:w="0" w:type="auto"/>
+            <w:r>
+              <w:rPr>
+                <w:rFonts w:ascii="Abadi" w:hAnsi="Abadi"/>
+                <w:sz w:val="14"/>
+                <w:szCs w:val="14"/>
+              </w:rPr>
+              <w:t>3 rad</w:t>
+            </w:r>
+          </w:p>
+        </w:tc>
+        <w:tc>
+          <w:tcPr>
+            <w:tcW w:w="0" w:type="auto"/>
+            <w:tcBorders>
+              <w:top w:val="single" w:sz="4" w:space="0" w:color="auto"/>
+              <w:left w:val="single" w:sz="4" w:space="0" w:color="auto"/>
+              <w:bottom w:val="single" w:sz="4" w:space="0" w:color="auto"/>
+              <w:right w:val="single" w:sz="4" w:space="0" w:color="auto"/>
+            </w:tcBorders>
+          </w:tcPr>
+          <w:p>
+            <w:pPr>
+              <w:spacing w:line="276" w:lineRule="auto"/>
+              <w:rPr>
+                <w:rFonts w:ascii="Abadi" w:hAnsi="Abadi"/>
+                <w:sz w:val="14"/>
+                <w:szCs w:val="14"/>
+              </w:rPr>
+            </w:pPr>
+            <w:r>
+              <w:rPr>
+                <w:rFonts w:ascii="Abadi" w:hAnsi="Abadi"/>
+                <w:sz w:val="14"/>
+                <w:szCs w:val="14"/>
+              </w:rPr>
+              <w:t>6</w:t>
+            </w:r>
+          </w:p>
+        </w:tc>
+        <w:tc>
+          <w:tcPr>
+            <w:tcW w:w="3935" w:type="dxa"/>
             <w:tcBorders>
               <w:top w:val="single" w:sz="4" w:space="0" w:color="auto"/>
               <w:left w:val="single" w:sz="4" w:space="0" w:color="auto"/>
@@ -2487,11 +2643,59 @@
                 <w:szCs w:val="14"/>
               </w:rPr>
             </w:pPr>
-          </w:p>
-        </w:tc>
-        <w:tc>
-          <w:tcPr>
-            <w:tcW w:w="0" w:type="auto"/>
+            <w:r>
+              <w:rPr>
+                <w:rFonts w:ascii="Abadi" w:hAnsi="Abadi"/>
+                <w:sz w:val="14"/>
+                <w:szCs w:val="14"/>
+              </w:rPr>
+              <w:t>1d6 + Power psychic damage</w:t>
+            </w:r>
+          </w:p>
+          <w:p>
+            <w:pPr>
+              <w:numPr>
+                <w:ilvl w:val="0"/>
+                <w:numId w:val="1"/>
+              </w:numPr>
+              <w:spacing w:after="0" w:line="276" w:lineRule="auto"/>
+              <w:rPr>
+                <w:rFonts w:ascii="Abadi" w:hAnsi="Abadi"/>
+                <w:sz w:val="14"/>
+                <w:szCs w:val="14"/>
+              </w:rPr>
+            </w:pPr>
+            <w:r>
+              <w:rPr>
+                <w:rFonts w:ascii="Abadi" w:hAnsi="Abadi"/>
+                <w:sz w:val="14"/>
+                <w:szCs w:val="14"/>
+              </w:rPr>
+              <w:t xml:space="preserve">Pit </w:t>
+            </w:r>
+            <w:proofErr w:type="gramStart"/>
+            <w:r>
+              <w:rPr>
+                <w:rFonts w:ascii="Abadi" w:hAnsi="Abadi"/>
+                <w:sz w:val="14"/>
+                <w:szCs w:val="14"/>
+              </w:rPr>
+              <w:t>Call(</w:t>
+            </w:r>
+            <w:proofErr w:type="gramEnd"/>
+            <w:r>
+              <w:rPr>
+                <w:rFonts w:ascii="Abadi" w:hAnsi="Abadi"/>
+                <w:sz w:val="14"/>
+                <w:szCs w:val="14"/>
+              </w:rPr>
+              <w:t>2)</w:t>
+            </w:r>
+          </w:p>
+        </w:tc>
+        <w:tc>
+          <w:tcPr>
+            <w:tcW w:w="2425" w:type="dxa"/>
             <w:tcBorders>
               <w:top w:val="single" w:sz="4" w:space="0" w:color="auto"/>
               <w:left w:val="single" w:sz="4" w:space="0" w:color="auto"/>
@@ -2513,6 +2717,53 @@
                 <w:szCs w:val="14"/>
               </w:rPr>
             </w:pPr>
+            <w:r>
+              <w:rPr>
+                <w:rFonts w:ascii="Abadi" w:hAnsi="Abadi"/>
+                <w:sz w:val="14"/>
+                <w:szCs w:val="14"/>
+              </w:rPr>
+              <w:t xml:space="preserve">Dmg Die / x2 / +1B / </w:t>
+            </w:r>
+            <w:r>
+              <w:rPr>
+                <w:rFonts w:ascii="Abadi" w:hAnsi="Abadi"/>
+                <w:sz w:val="14"/>
+                <w:szCs w:val="14"/>
+              </w:rPr>
+              <w:t>10P</w:t>
+            </w:r>
+            <w:r>
+              <w:rPr>
+                <w:rFonts w:ascii="Abadi" w:hAnsi="Abadi"/>
+                <w:sz w:val="14"/>
+                <w:szCs w:val="14"/>
+              </w:rPr>
+              <w:t xml:space="preserve"> ***</w:t>
+            </w:r>
+          </w:p>
+          <w:p>
+            <w:pPr>
+              <w:pStyle w:val="ListParagraph"/>
+              <w:numPr>
+                <w:ilvl w:val="0"/>
+                <w:numId w:val="1"/>
+              </w:numPr>
+              <w:spacing w:line="276" w:lineRule="auto"/>
+              <w:rPr>
+                <w:rFonts w:ascii="Abadi" w:hAnsi="Abadi"/>
+                <w:sz w:val="14"/>
+                <w:szCs w:val="14"/>
+              </w:rPr>
+            </w:pPr>
+            <w:r>
+              <w:rPr>
+                <w:rFonts w:ascii="Abadi" w:hAnsi="Abadi"/>
+                <w:sz w:val="14"/>
+                <w:szCs w:val="14"/>
+              </w:rPr>
+              <w:t>Proc +1 / x3 / +1B / 20P</w:t>
+            </w:r>
           </w:p>
         </w:tc>
       </w:tr>
@@ -2582,28 +2833,28 @@
         </w:tc>
         <w:tc>
           <w:tcPr>
-            <w:tcW w:w="482" w:type="dxa"/>
-            <w:tcBorders>
-              <w:top w:val="single" w:sz="4" w:space="0" w:color="auto"/>
-              <w:left w:val="single" w:sz="4" w:space="0" w:color="auto"/>
-              <w:bottom w:val="single" w:sz="4" w:space="0" w:color="auto"/>
-              <w:right w:val="single" w:sz="4" w:space="0" w:color="auto"/>
-            </w:tcBorders>
-          </w:tcPr>
-          <w:p>
-            <w:pPr>
-              <w:spacing w:line="276" w:lineRule="auto"/>
-              <w:rPr>
-                <w:rFonts w:ascii="Abadi" w:hAnsi="Abadi"/>
-                <w:sz w:val="14"/>
-                <w:szCs w:val="14"/>
-              </w:rPr>
-            </w:pPr>
-          </w:p>
-        </w:tc>
-        <w:tc>
-          <w:tcPr>
-            <w:tcW w:w="450" w:type="dxa"/>
+            <w:tcW w:w="0" w:type="auto"/>
+            <w:tcBorders>
+              <w:top w:val="single" w:sz="4" w:space="0" w:color="auto"/>
+              <w:left w:val="single" w:sz="4" w:space="0" w:color="auto"/>
+              <w:bottom w:val="single" w:sz="4" w:space="0" w:color="auto"/>
+              <w:right w:val="single" w:sz="4" w:space="0" w:color="auto"/>
+            </w:tcBorders>
+          </w:tcPr>
+          <w:p>
+            <w:pPr>
+              <w:spacing w:line="276" w:lineRule="auto"/>
+              <w:rPr>
+                <w:rFonts w:ascii="Abadi" w:hAnsi="Abadi"/>
+                <w:sz w:val="14"/>
+                <w:szCs w:val="14"/>
+              </w:rPr>
+            </w:pPr>
+          </w:p>
+        </w:tc>
+        <w:tc>
+          <w:tcPr>
+            <w:tcW w:w="0" w:type="auto"/>
             <w:tcBorders>
               <w:top w:val="single" w:sz="4" w:space="0" w:color="auto"/>
               <w:left w:val="single" w:sz="4" w:space="0" w:color="auto"/>
@@ -2684,11 +2935,13 @@
                 <w:szCs w:val="14"/>
               </w:rPr>
             </w:pPr>
-          </w:p>
-        </w:tc>
-        <w:tc>
-          <w:tcPr>
-            <w:tcW w:w="0" w:type="auto"/>
+            <w:bookmarkStart w:id="0" w:name="_GoBack"/>
+            <w:bookmarkEnd w:id="0"/>
+          </w:p>
+        </w:tc>
+        <w:tc>
+          <w:tcPr>
+            <w:tcW w:w="3935" w:type="dxa"/>
             <w:tcBorders>
               <w:top w:val="single" w:sz="4" w:space="0" w:color="auto"/>
               <w:left w:val="single" w:sz="4" w:space="0" w:color="auto"/>
@@ -2713,7 +2966,7 @@
         </w:tc>
         <w:tc>
           <w:tcPr>
-            <w:tcW w:w="0" w:type="auto"/>
+            <w:tcW w:w="2425" w:type="dxa"/>
             <w:tcBorders>
               <w:top w:val="single" w:sz="4" w:space="0" w:color="auto"/>
               <w:left w:val="single" w:sz="4" w:space="0" w:color="auto"/>
@@ -2804,28 +3057,28 @@
         </w:tc>
         <w:tc>
           <w:tcPr>
-            <w:tcW w:w="482" w:type="dxa"/>
-            <w:tcBorders>
-              <w:top w:val="single" w:sz="4" w:space="0" w:color="auto"/>
-              <w:left w:val="single" w:sz="4" w:space="0" w:color="auto"/>
-              <w:bottom w:val="single" w:sz="4" w:space="0" w:color="auto"/>
-              <w:right w:val="single" w:sz="4" w:space="0" w:color="auto"/>
-            </w:tcBorders>
-          </w:tcPr>
-          <w:p>
-            <w:pPr>
-              <w:spacing w:line="276" w:lineRule="auto"/>
-              <w:rPr>
-                <w:rFonts w:ascii="Abadi" w:hAnsi="Abadi"/>
-                <w:sz w:val="14"/>
-                <w:szCs w:val="14"/>
-              </w:rPr>
-            </w:pPr>
-          </w:p>
-        </w:tc>
-        <w:tc>
-          <w:tcPr>
-            <w:tcW w:w="450" w:type="dxa"/>
+            <w:tcW w:w="0" w:type="auto"/>
+            <w:tcBorders>
+              <w:top w:val="single" w:sz="4" w:space="0" w:color="auto"/>
+              <w:left w:val="single" w:sz="4" w:space="0" w:color="auto"/>
+              <w:bottom w:val="single" w:sz="4" w:space="0" w:color="auto"/>
+              <w:right w:val="single" w:sz="4" w:space="0" w:color="auto"/>
+            </w:tcBorders>
+          </w:tcPr>
+          <w:p>
+            <w:pPr>
+              <w:spacing w:line="276" w:lineRule="auto"/>
+              <w:rPr>
+                <w:rFonts w:ascii="Abadi" w:hAnsi="Abadi"/>
+                <w:sz w:val="14"/>
+                <w:szCs w:val="14"/>
+              </w:rPr>
+            </w:pPr>
+          </w:p>
+        </w:tc>
+        <w:tc>
+          <w:tcPr>
+            <w:tcW w:w="0" w:type="auto"/>
             <w:tcBorders>
               <w:top w:val="single" w:sz="4" w:space="0" w:color="auto"/>
               <w:left w:val="single" w:sz="4" w:space="0" w:color="auto"/>
@@ -2910,7 +3163,7 @@
         </w:tc>
         <w:tc>
           <w:tcPr>
-            <w:tcW w:w="0" w:type="auto"/>
+            <w:tcW w:w="3935" w:type="dxa"/>
             <w:tcBorders>
               <w:top w:val="single" w:sz="4" w:space="0" w:color="auto"/>
               <w:left w:val="single" w:sz="4" w:space="0" w:color="auto"/>
@@ -2935,7 +3188,7 @@
         </w:tc>
         <w:tc>
           <w:tcPr>
-            <w:tcW w:w="0" w:type="auto"/>
+            <w:tcW w:w="2425" w:type="dxa"/>
             <w:tcBorders>
               <w:top w:val="single" w:sz="4" w:space="0" w:color="auto"/>
               <w:left w:val="single" w:sz="4" w:space="0" w:color="auto"/>
@@ -3026,28 +3279,28 @@
         </w:tc>
         <w:tc>
           <w:tcPr>
-            <w:tcW w:w="482" w:type="dxa"/>
-            <w:tcBorders>
-              <w:top w:val="single" w:sz="4" w:space="0" w:color="auto"/>
-              <w:left w:val="single" w:sz="4" w:space="0" w:color="auto"/>
-              <w:bottom w:val="single" w:sz="4" w:space="0" w:color="auto"/>
-              <w:right w:val="single" w:sz="4" w:space="0" w:color="auto"/>
-            </w:tcBorders>
-          </w:tcPr>
-          <w:p>
-            <w:pPr>
-              <w:spacing w:line="276" w:lineRule="auto"/>
-              <w:rPr>
-                <w:rFonts w:ascii="Abadi" w:hAnsi="Abadi"/>
-                <w:sz w:val="14"/>
-                <w:szCs w:val="14"/>
-              </w:rPr>
-            </w:pPr>
-          </w:p>
-        </w:tc>
-        <w:tc>
-          <w:tcPr>
-            <w:tcW w:w="450" w:type="dxa"/>
+            <w:tcW w:w="0" w:type="auto"/>
+            <w:tcBorders>
+              <w:top w:val="single" w:sz="4" w:space="0" w:color="auto"/>
+              <w:left w:val="single" w:sz="4" w:space="0" w:color="auto"/>
+              <w:bottom w:val="single" w:sz="4" w:space="0" w:color="auto"/>
+              <w:right w:val="single" w:sz="4" w:space="0" w:color="auto"/>
+            </w:tcBorders>
+          </w:tcPr>
+          <w:p>
+            <w:pPr>
+              <w:spacing w:line="276" w:lineRule="auto"/>
+              <w:rPr>
+                <w:rFonts w:ascii="Abadi" w:hAnsi="Abadi"/>
+                <w:sz w:val="14"/>
+                <w:szCs w:val="14"/>
+              </w:rPr>
+            </w:pPr>
+          </w:p>
+        </w:tc>
+        <w:tc>
+          <w:tcPr>
+            <w:tcW w:w="0" w:type="auto"/>
             <w:tcBorders>
               <w:top w:val="single" w:sz="4" w:space="0" w:color="auto"/>
               <w:left w:val="single" w:sz="4" w:space="0" w:color="auto"/>
@@ -3132,7 +3385,7 @@
         </w:tc>
         <w:tc>
           <w:tcPr>
-            <w:tcW w:w="0" w:type="auto"/>
+            <w:tcW w:w="3935" w:type="dxa"/>
             <w:tcBorders>
               <w:top w:val="single" w:sz="4" w:space="0" w:color="auto"/>
               <w:left w:val="single" w:sz="4" w:space="0" w:color="auto"/>
@@ -3157,7 +3410,7 @@
         </w:tc>
         <w:tc>
           <w:tcPr>
-            <w:tcW w:w="0" w:type="auto"/>
+            <w:tcW w:w="2425" w:type="dxa"/>
             <w:tcBorders>
               <w:top w:val="single" w:sz="4" w:space="0" w:color="auto"/>
               <w:left w:val="single" w:sz="4" w:space="0" w:color="auto"/>
@@ -3248,28 +3501,28 @@
         </w:tc>
         <w:tc>
           <w:tcPr>
-            <w:tcW w:w="482" w:type="dxa"/>
-            <w:tcBorders>
-              <w:top w:val="single" w:sz="4" w:space="0" w:color="auto"/>
-              <w:left w:val="single" w:sz="4" w:space="0" w:color="auto"/>
-              <w:bottom w:val="single" w:sz="4" w:space="0" w:color="auto"/>
-              <w:right w:val="single" w:sz="4" w:space="0" w:color="auto"/>
-            </w:tcBorders>
-          </w:tcPr>
-          <w:p>
-            <w:pPr>
-              <w:spacing w:line="276" w:lineRule="auto"/>
-              <w:rPr>
-                <w:rFonts w:ascii="Abadi" w:hAnsi="Abadi"/>
-                <w:sz w:val="14"/>
-                <w:szCs w:val="14"/>
-              </w:rPr>
-            </w:pPr>
-          </w:p>
-        </w:tc>
-        <w:tc>
-          <w:tcPr>
-            <w:tcW w:w="450" w:type="dxa"/>
+            <w:tcW w:w="0" w:type="auto"/>
+            <w:tcBorders>
+              <w:top w:val="single" w:sz="4" w:space="0" w:color="auto"/>
+              <w:left w:val="single" w:sz="4" w:space="0" w:color="auto"/>
+              <w:bottom w:val="single" w:sz="4" w:space="0" w:color="auto"/>
+              <w:right w:val="single" w:sz="4" w:space="0" w:color="auto"/>
+            </w:tcBorders>
+          </w:tcPr>
+          <w:p>
+            <w:pPr>
+              <w:spacing w:line="276" w:lineRule="auto"/>
+              <w:rPr>
+                <w:rFonts w:ascii="Abadi" w:hAnsi="Abadi"/>
+                <w:sz w:val="14"/>
+                <w:szCs w:val="14"/>
+              </w:rPr>
+            </w:pPr>
+          </w:p>
+        </w:tc>
+        <w:tc>
+          <w:tcPr>
+            <w:tcW w:w="0" w:type="auto"/>
             <w:tcBorders>
               <w:top w:val="single" w:sz="4" w:space="0" w:color="auto"/>
               <w:left w:val="single" w:sz="4" w:space="0" w:color="auto"/>
@@ -3354,7 +3607,7 @@
         </w:tc>
         <w:tc>
           <w:tcPr>
-            <w:tcW w:w="0" w:type="auto"/>
+            <w:tcW w:w="3935" w:type="dxa"/>
             <w:tcBorders>
               <w:top w:val="single" w:sz="4" w:space="0" w:color="auto"/>
               <w:left w:val="single" w:sz="4" w:space="0" w:color="auto"/>
@@ -3379,7 +3632,7 @@
         </w:tc>
         <w:tc>
           <w:tcPr>
-            <w:tcW w:w="0" w:type="auto"/>
+            <w:tcW w:w="2425" w:type="dxa"/>
             <w:tcBorders>
               <w:top w:val="single" w:sz="4" w:space="0" w:color="auto"/>
               <w:left w:val="single" w:sz="4" w:space="0" w:color="auto"/>
@@ -3470,28 +3723,28 @@
         </w:tc>
         <w:tc>
           <w:tcPr>
-            <w:tcW w:w="482" w:type="dxa"/>
-            <w:tcBorders>
-              <w:top w:val="single" w:sz="4" w:space="0" w:color="auto"/>
-              <w:left w:val="single" w:sz="4" w:space="0" w:color="auto"/>
-              <w:bottom w:val="single" w:sz="4" w:space="0" w:color="auto"/>
-              <w:right w:val="single" w:sz="4" w:space="0" w:color="auto"/>
-            </w:tcBorders>
-          </w:tcPr>
-          <w:p>
-            <w:pPr>
-              <w:spacing w:line="276" w:lineRule="auto"/>
-              <w:rPr>
-                <w:rFonts w:ascii="Abadi" w:hAnsi="Abadi"/>
-                <w:sz w:val="14"/>
-                <w:szCs w:val="14"/>
-              </w:rPr>
-            </w:pPr>
-          </w:p>
-        </w:tc>
-        <w:tc>
-          <w:tcPr>
-            <w:tcW w:w="450" w:type="dxa"/>
+            <w:tcW w:w="0" w:type="auto"/>
+            <w:tcBorders>
+              <w:top w:val="single" w:sz="4" w:space="0" w:color="auto"/>
+              <w:left w:val="single" w:sz="4" w:space="0" w:color="auto"/>
+              <w:bottom w:val="single" w:sz="4" w:space="0" w:color="auto"/>
+              <w:right w:val="single" w:sz="4" w:space="0" w:color="auto"/>
+            </w:tcBorders>
+          </w:tcPr>
+          <w:p>
+            <w:pPr>
+              <w:spacing w:line="276" w:lineRule="auto"/>
+              <w:rPr>
+                <w:rFonts w:ascii="Abadi" w:hAnsi="Abadi"/>
+                <w:sz w:val="14"/>
+                <w:szCs w:val="14"/>
+              </w:rPr>
+            </w:pPr>
+          </w:p>
+        </w:tc>
+        <w:tc>
+          <w:tcPr>
+            <w:tcW w:w="0" w:type="auto"/>
             <w:tcBorders>
               <w:top w:val="single" w:sz="4" w:space="0" w:color="auto"/>
               <w:left w:val="single" w:sz="4" w:space="0" w:color="auto"/>
@@ -3576,7 +3829,7 @@
         </w:tc>
         <w:tc>
           <w:tcPr>
-            <w:tcW w:w="0" w:type="auto"/>
+            <w:tcW w:w="3935" w:type="dxa"/>
             <w:tcBorders>
               <w:top w:val="single" w:sz="4" w:space="0" w:color="auto"/>
               <w:left w:val="single" w:sz="4" w:space="0" w:color="auto"/>
@@ -3601,7 +3854,7 @@
         </w:tc>
         <w:tc>
           <w:tcPr>
-            <w:tcW w:w="0" w:type="auto"/>
+            <w:tcW w:w="2425" w:type="dxa"/>
             <w:tcBorders>
               <w:top w:val="single" w:sz="4" w:space="0" w:color="auto"/>
               <w:left w:val="single" w:sz="4" w:space="0" w:color="auto"/>
@@ -3692,28 +3945,28 @@
         </w:tc>
         <w:tc>
           <w:tcPr>
-            <w:tcW w:w="482" w:type="dxa"/>
-            <w:tcBorders>
-              <w:top w:val="single" w:sz="4" w:space="0" w:color="auto"/>
-              <w:left w:val="single" w:sz="4" w:space="0" w:color="auto"/>
-              <w:bottom w:val="single" w:sz="4" w:space="0" w:color="auto"/>
-              <w:right w:val="single" w:sz="4" w:space="0" w:color="auto"/>
-            </w:tcBorders>
-          </w:tcPr>
-          <w:p>
-            <w:pPr>
-              <w:spacing w:line="276" w:lineRule="auto"/>
-              <w:rPr>
-                <w:rFonts w:ascii="Abadi" w:hAnsi="Abadi"/>
-                <w:sz w:val="14"/>
-                <w:szCs w:val="14"/>
-              </w:rPr>
-            </w:pPr>
-          </w:p>
-        </w:tc>
-        <w:tc>
-          <w:tcPr>
-            <w:tcW w:w="450" w:type="dxa"/>
+            <w:tcW w:w="0" w:type="auto"/>
+            <w:tcBorders>
+              <w:top w:val="single" w:sz="4" w:space="0" w:color="auto"/>
+              <w:left w:val="single" w:sz="4" w:space="0" w:color="auto"/>
+              <w:bottom w:val="single" w:sz="4" w:space="0" w:color="auto"/>
+              <w:right w:val="single" w:sz="4" w:space="0" w:color="auto"/>
+            </w:tcBorders>
+          </w:tcPr>
+          <w:p>
+            <w:pPr>
+              <w:spacing w:line="276" w:lineRule="auto"/>
+              <w:rPr>
+                <w:rFonts w:ascii="Abadi" w:hAnsi="Abadi"/>
+                <w:sz w:val="14"/>
+                <w:szCs w:val="14"/>
+              </w:rPr>
+            </w:pPr>
+          </w:p>
+        </w:tc>
+        <w:tc>
+          <w:tcPr>
+            <w:tcW w:w="0" w:type="auto"/>
             <w:tcBorders>
               <w:top w:val="single" w:sz="4" w:space="0" w:color="auto"/>
               <w:left w:val="single" w:sz="4" w:space="0" w:color="auto"/>
@@ -3798,7 +4051,7 @@
         </w:tc>
         <w:tc>
           <w:tcPr>
-            <w:tcW w:w="0" w:type="auto"/>
+            <w:tcW w:w="3935" w:type="dxa"/>
             <w:tcBorders>
               <w:top w:val="single" w:sz="4" w:space="0" w:color="auto"/>
               <w:left w:val="single" w:sz="4" w:space="0" w:color="auto"/>
@@ -3823,7 +4076,7 @@
         </w:tc>
         <w:tc>
           <w:tcPr>
-            <w:tcW w:w="0" w:type="auto"/>
+            <w:tcW w:w="2425" w:type="dxa"/>
             <w:tcBorders>
               <w:top w:val="single" w:sz="4" w:space="0" w:color="auto"/>
               <w:left w:val="single" w:sz="4" w:space="0" w:color="auto"/>
@@ -3914,28 +4167,28 @@
         </w:tc>
         <w:tc>
           <w:tcPr>
-            <w:tcW w:w="482" w:type="dxa"/>
-            <w:tcBorders>
-              <w:top w:val="single" w:sz="4" w:space="0" w:color="auto"/>
-              <w:left w:val="single" w:sz="4" w:space="0" w:color="auto"/>
-              <w:bottom w:val="single" w:sz="4" w:space="0" w:color="auto"/>
-              <w:right w:val="single" w:sz="4" w:space="0" w:color="auto"/>
-            </w:tcBorders>
-          </w:tcPr>
-          <w:p>
-            <w:pPr>
-              <w:spacing w:line="276" w:lineRule="auto"/>
-              <w:rPr>
-                <w:rFonts w:ascii="Abadi" w:hAnsi="Abadi"/>
-                <w:sz w:val="14"/>
-                <w:szCs w:val="14"/>
-              </w:rPr>
-            </w:pPr>
-          </w:p>
-        </w:tc>
-        <w:tc>
-          <w:tcPr>
-            <w:tcW w:w="450" w:type="dxa"/>
+            <w:tcW w:w="0" w:type="auto"/>
+            <w:tcBorders>
+              <w:top w:val="single" w:sz="4" w:space="0" w:color="auto"/>
+              <w:left w:val="single" w:sz="4" w:space="0" w:color="auto"/>
+              <w:bottom w:val="single" w:sz="4" w:space="0" w:color="auto"/>
+              <w:right w:val="single" w:sz="4" w:space="0" w:color="auto"/>
+            </w:tcBorders>
+          </w:tcPr>
+          <w:p>
+            <w:pPr>
+              <w:spacing w:line="276" w:lineRule="auto"/>
+              <w:rPr>
+                <w:rFonts w:ascii="Abadi" w:hAnsi="Abadi"/>
+                <w:sz w:val="14"/>
+                <w:szCs w:val="14"/>
+              </w:rPr>
+            </w:pPr>
+          </w:p>
+        </w:tc>
+        <w:tc>
+          <w:tcPr>
+            <w:tcW w:w="0" w:type="auto"/>
             <w:tcBorders>
               <w:top w:val="single" w:sz="4" w:space="0" w:color="auto"/>
               <w:left w:val="single" w:sz="4" w:space="0" w:color="auto"/>
@@ -4020,7 +4273,7 @@
         </w:tc>
         <w:tc>
           <w:tcPr>
-            <w:tcW w:w="0" w:type="auto"/>
+            <w:tcW w:w="3935" w:type="dxa"/>
             <w:tcBorders>
               <w:top w:val="single" w:sz="4" w:space="0" w:color="auto"/>
               <w:left w:val="single" w:sz="4" w:space="0" w:color="auto"/>
@@ -4045,7 +4298,7 @@
         </w:tc>
         <w:tc>
           <w:tcPr>
-            <w:tcW w:w="0" w:type="auto"/>
+            <w:tcW w:w="2425" w:type="dxa"/>
             <w:tcBorders>
               <w:top w:val="single" w:sz="4" w:space="0" w:color="auto"/>
               <w:left w:val="single" w:sz="4" w:space="0" w:color="auto"/>
@@ -4136,28 +4389,28 @@
         </w:tc>
         <w:tc>
           <w:tcPr>
-            <w:tcW w:w="482" w:type="dxa"/>
-            <w:tcBorders>
-              <w:top w:val="single" w:sz="4" w:space="0" w:color="auto"/>
-              <w:left w:val="single" w:sz="4" w:space="0" w:color="auto"/>
-              <w:bottom w:val="single" w:sz="4" w:space="0" w:color="auto"/>
-              <w:right w:val="single" w:sz="4" w:space="0" w:color="auto"/>
-            </w:tcBorders>
-          </w:tcPr>
-          <w:p>
-            <w:pPr>
-              <w:spacing w:line="276" w:lineRule="auto"/>
-              <w:rPr>
-                <w:rFonts w:ascii="Abadi" w:hAnsi="Abadi"/>
-                <w:sz w:val="14"/>
-                <w:szCs w:val="14"/>
-              </w:rPr>
-            </w:pPr>
-          </w:p>
-        </w:tc>
-        <w:tc>
-          <w:tcPr>
-            <w:tcW w:w="450" w:type="dxa"/>
+            <w:tcW w:w="0" w:type="auto"/>
+            <w:tcBorders>
+              <w:top w:val="single" w:sz="4" w:space="0" w:color="auto"/>
+              <w:left w:val="single" w:sz="4" w:space="0" w:color="auto"/>
+              <w:bottom w:val="single" w:sz="4" w:space="0" w:color="auto"/>
+              <w:right w:val="single" w:sz="4" w:space="0" w:color="auto"/>
+            </w:tcBorders>
+          </w:tcPr>
+          <w:p>
+            <w:pPr>
+              <w:spacing w:line="276" w:lineRule="auto"/>
+              <w:rPr>
+                <w:rFonts w:ascii="Abadi" w:hAnsi="Abadi"/>
+                <w:sz w:val="14"/>
+                <w:szCs w:val="14"/>
+              </w:rPr>
+            </w:pPr>
+          </w:p>
+        </w:tc>
+        <w:tc>
+          <w:tcPr>
+            <w:tcW w:w="0" w:type="auto"/>
             <w:tcBorders>
               <w:top w:val="single" w:sz="4" w:space="0" w:color="auto"/>
               <w:left w:val="single" w:sz="4" w:space="0" w:color="auto"/>
@@ -4242,7 +4495,7 @@
         </w:tc>
         <w:tc>
           <w:tcPr>
-            <w:tcW w:w="0" w:type="auto"/>
+            <w:tcW w:w="3935" w:type="dxa"/>
             <w:tcBorders>
               <w:top w:val="single" w:sz="4" w:space="0" w:color="auto"/>
               <w:left w:val="single" w:sz="4" w:space="0" w:color="auto"/>
@@ -4267,7 +4520,7 @@
         </w:tc>
         <w:tc>
           <w:tcPr>
-            <w:tcW w:w="0" w:type="auto"/>
+            <w:tcW w:w="2425" w:type="dxa"/>
             <w:tcBorders>
               <w:top w:val="single" w:sz="4" w:space="0" w:color="auto"/>
               <w:left w:val="single" w:sz="4" w:space="0" w:color="auto"/>
@@ -4358,28 +4611,28 @@
         </w:tc>
         <w:tc>
           <w:tcPr>
-            <w:tcW w:w="482" w:type="dxa"/>
-            <w:tcBorders>
-              <w:top w:val="single" w:sz="4" w:space="0" w:color="auto"/>
-              <w:left w:val="single" w:sz="4" w:space="0" w:color="auto"/>
-              <w:bottom w:val="single" w:sz="4" w:space="0" w:color="auto"/>
-              <w:right w:val="single" w:sz="4" w:space="0" w:color="auto"/>
-            </w:tcBorders>
-          </w:tcPr>
-          <w:p>
-            <w:pPr>
-              <w:spacing w:line="276" w:lineRule="auto"/>
-              <w:rPr>
-                <w:rFonts w:ascii="Abadi" w:hAnsi="Abadi"/>
-                <w:sz w:val="14"/>
-                <w:szCs w:val="14"/>
-              </w:rPr>
-            </w:pPr>
-          </w:p>
-        </w:tc>
-        <w:tc>
-          <w:tcPr>
-            <w:tcW w:w="450" w:type="dxa"/>
+            <w:tcW w:w="0" w:type="auto"/>
+            <w:tcBorders>
+              <w:top w:val="single" w:sz="4" w:space="0" w:color="auto"/>
+              <w:left w:val="single" w:sz="4" w:space="0" w:color="auto"/>
+              <w:bottom w:val="single" w:sz="4" w:space="0" w:color="auto"/>
+              <w:right w:val="single" w:sz="4" w:space="0" w:color="auto"/>
+            </w:tcBorders>
+          </w:tcPr>
+          <w:p>
+            <w:pPr>
+              <w:spacing w:line="276" w:lineRule="auto"/>
+              <w:rPr>
+                <w:rFonts w:ascii="Abadi" w:hAnsi="Abadi"/>
+                <w:sz w:val="14"/>
+                <w:szCs w:val="14"/>
+              </w:rPr>
+            </w:pPr>
+          </w:p>
+        </w:tc>
+        <w:tc>
+          <w:tcPr>
+            <w:tcW w:w="0" w:type="auto"/>
             <w:tcBorders>
               <w:top w:val="single" w:sz="4" w:space="0" w:color="auto"/>
               <w:left w:val="single" w:sz="4" w:space="0" w:color="auto"/>
@@ -4464,7 +4717,7 @@
         </w:tc>
         <w:tc>
           <w:tcPr>
-            <w:tcW w:w="0" w:type="auto"/>
+            <w:tcW w:w="3935" w:type="dxa"/>
             <w:tcBorders>
               <w:top w:val="single" w:sz="4" w:space="0" w:color="auto"/>
               <w:left w:val="single" w:sz="4" w:space="0" w:color="auto"/>
@@ -4489,7 +4742,7 @@
         </w:tc>
         <w:tc>
           <w:tcPr>
-            <w:tcW w:w="0" w:type="auto"/>
+            <w:tcW w:w="2425" w:type="dxa"/>
             <w:tcBorders>
               <w:top w:val="single" w:sz="4" w:space="0" w:color="auto"/>
               <w:left w:val="single" w:sz="4" w:space="0" w:color="auto"/>
@@ -5081,6 +5334,7 @@
                 <w:sz w:val="16"/>
                 <w:szCs w:val="16"/>
               </w:rPr>
+              <w:lastRenderedPageBreak/>
               <w:t>11</w:t>
             </w:r>
           </w:p>

</xml_diff>

<commit_message>
Change base page color to white for printing.
</commit_message>
<xml_diff>
--- a/SupersNew/powers/demonsummon.docx
+++ b/SupersNew/powers/demonsummon.docx
@@ -1,7 +1,6 @@
 
 <file path=word/document.xml><?xml version="1.0" encoding="utf-8"?>
 <w:document xmlns:wpc="http://schemas.microsoft.com/office/word/2010/wordprocessingCanvas" xmlns:cx="http://schemas.microsoft.com/office/drawing/2014/chartex" xmlns:cx1="http://schemas.microsoft.com/office/drawing/2015/9/8/chartex" xmlns:cx2="http://schemas.microsoft.com/office/drawing/2015/10/21/chartex" xmlns:cx3="http://schemas.microsoft.com/office/drawing/2016/5/9/chartex" xmlns:cx4="http://schemas.microsoft.com/office/drawing/2016/5/10/chartex" xmlns:cx5="http://schemas.microsoft.com/office/drawing/2016/5/11/chartex" xmlns:cx6="http://schemas.microsoft.com/office/drawing/2016/5/12/chartex" xmlns:cx7="http://schemas.microsoft.com/office/drawing/2016/5/13/chartex" xmlns:cx8="http://schemas.microsoft.com/office/drawing/2016/5/14/chartex" xmlns:mc="http://schemas.openxmlformats.org/markup-compatibility/2006" xmlns:aink="http://schemas.microsoft.com/office/drawing/2016/ink" xmlns:am3d="http://schemas.microsoft.com/office/drawing/2017/model3d" xmlns:o="urn:schemas-microsoft-com:office:office" xmlns:r="http://schemas.openxmlformats.org/officeDocument/2006/relationships" xmlns:m="http://schemas.openxmlformats.org/officeDocument/2006/math" xmlns:v="urn:schemas-microsoft-com:vml" xmlns:wp14="http://schemas.microsoft.com/office/word/2010/wordprocessingDrawing" xmlns:wp="http://schemas.openxmlformats.org/drawingml/2006/wordprocessingDrawing" xmlns:w10="urn:schemas-microsoft-com:office:word" xmlns:w="http://schemas.openxmlformats.org/wordprocessingml/2006/main" xmlns:w14="http://schemas.microsoft.com/office/word/2010/wordml" xmlns:w15="http://schemas.microsoft.com/office/word/2012/wordml" xmlns:w16cid="http://schemas.microsoft.com/office/word/2016/wordml/cid" xmlns:w16se="http://schemas.microsoft.com/office/word/2015/wordml/symex" xmlns:wpg="http://schemas.microsoft.com/office/word/2010/wordprocessingGroup" xmlns:wpi="http://schemas.microsoft.com/office/word/2010/wordprocessingInk" xmlns:wne="http://schemas.microsoft.com/office/word/2006/wordml" xmlns:wps="http://schemas.microsoft.com/office/word/2010/wordprocessingShape" mc:Ignorable="w14 w15 w16se w16cid wp14">
-  <w:background w:color="323E4F" w:themeColor="text2" w:themeShade="BF"/>
   <w:body>
     <w:p>
       <w:pPr>
@@ -88,7 +87,25 @@
           <w:sz w:val="18"/>
           <w:szCs w:val="18"/>
         </w:rPr>
-        <w:t>Summon – This powerset can summon a number of demons. Demons last until killed, or until they unleash their third attack. No more than one of each type of demon can be on the battlefield at the same time.</w:t>
+        <w:t xml:space="preserve">Summon – This powerset can summon </w:t>
+      </w:r>
+      <w:proofErr w:type="gramStart"/>
+      <w:r>
+        <w:rPr>
+          <w:rFonts w:ascii="Abadi" w:hAnsi="Abadi"/>
+          <w:sz w:val="18"/>
+          <w:szCs w:val="18"/>
+        </w:rPr>
+        <w:t>a number of</w:t>
+      </w:r>
+      <w:proofErr w:type="gramEnd"/>
+      <w:r>
+        <w:rPr>
+          <w:rFonts w:ascii="Abadi" w:hAnsi="Abadi"/>
+          <w:sz w:val="18"/>
+          <w:szCs w:val="18"/>
+        </w:rPr>
+        <w:t xml:space="preserve"> demons. Demons last until killed, or until they unleash their third attack. No more than one of each type of demon can be on the battlefield at the same time.</w:t>
       </w:r>
     </w:p>
     <w:p>
@@ -280,6 +297,7 @@
                 <w:szCs w:val="14"/>
               </w:rPr>
             </w:pPr>
+            <w:proofErr w:type="spellStart"/>
             <w:r>
               <w:rPr>
                 <w:rFonts w:ascii="Abadi" w:hAnsi="Abadi"/>
@@ -289,6 +307,7 @@
               </w:rPr>
               <w:t>Rng</w:t>
             </w:r>
+            <w:proofErr w:type="spellEnd"/>
           </w:p>
         </w:tc>
         <w:tc>
@@ -312,6 +331,7 @@
                 <w:szCs w:val="14"/>
               </w:rPr>
             </w:pPr>
+            <w:proofErr w:type="spellStart"/>
             <w:r>
               <w:rPr>
                 <w:rFonts w:ascii="Abadi" w:hAnsi="Abadi"/>
@@ -321,6 +341,7 @@
               </w:rPr>
               <w:t>Acc</w:t>
             </w:r>
+            <w:proofErr w:type="spellEnd"/>
           </w:p>
         </w:tc>
         <w:tc>
@@ -344,6 +365,7 @@
                 <w:szCs w:val="14"/>
               </w:rPr>
             </w:pPr>
+            <w:proofErr w:type="spellStart"/>
             <w:r>
               <w:rPr>
                 <w:rFonts w:ascii="Abadi" w:hAnsi="Abadi"/>
@@ -353,6 +375,7 @@
               </w:rPr>
               <w:t>AoE</w:t>
             </w:r>
+            <w:proofErr w:type="spellEnd"/>
           </w:p>
         </w:tc>
         <w:tc>
@@ -1189,8 +1212,18 @@
                 <w:sz w:val="14"/>
                 <w:szCs w:val="14"/>
               </w:rPr>
-              <w:t>Enemies in the cloud suffer Pit Call(</w:t>
-            </w:r>
+              <w:t xml:space="preserve">Enemies in the cloud suffer Pit </w:t>
+            </w:r>
+            <w:proofErr w:type="gramStart"/>
+            <w:r>
+              <w:rPr>
+                <w:rFonts w:ascii="Abadi" w:hAnsi="Abadi"/>
+                <w:sz w:val="14"/>
+                <w:szCs w:val="14"/>
+              </w:rPr>
+              <w:t>Call(</w:t>
+            </w:r>
+            <w:proofErr w:type="gramEnd"/>
             <w:r>
               <w:rPr>
                 <w:rFonts w:ascii="Abadi" w:hAnsi="Abadi"/>
@@ -1605,7 +1638,25 @@
                 <w:sz w:val="14"/>
                 <w:szCs w:val="14"/>
               </w:rPr>
-              <w:t>Attacks with Shoot-2 and does 3d6 energy (fire) damage and Ignite(3)</w:t>
+              <w:t xml:space="preserve">Attacks with Shoot-2 and does 3d6 energy (fire) damage and </w:t>
+            </w:r>
+            <w:proofErr w:type="gramStart"/>
+            <w:r>
+              <w:rPr>
+                <w:rFonts w:ascii="Abadi" w:hAnsi="Abadi"/>
+                <w:sz w:val="14"/>
+                <w:szCs w:val="14"/>
+              </w:rPr>
+              <w:t>Ignite(</w:t>
+            </w:r>
+            <w:proofErr w:type="gramEnd"/>
+            <w:r>
+              <w:rPr>
+                <w:rFonts w:ascii="Abadi" w:hAnsi="Abadi"/>
+                <w:sz w:val="14"/>
+                <w:szCs w:val="14"/>
+              </w:rPr>
+              <w:t>3)</w:t>
             </w:r>
           </w:p>
           <w:p>
@@ -1987,7 +2038,25 @@
                 <w:sz w:val="14"/>
                 <w:szCs w:val="14"/>
               </w:rPr>
-              <w:t>Attacks with Strike-2 and does 3d6 physical damage with Knock(3)</w:t>
+              <w:t xml:space="preserve">Attacks with Strike-2 and does 3d6 physical damage with </w:t>
+            </w:r>
+            <w:proofErr w:type="gramStart"/>
+            <w:r>
+              <w:rPr>
+                <w:rFonts w:ascii="Abadi" w:hAnsi="Abadi"/>
+                <w:sz w:val="14"/>
+                <w:szCs w:val="14"/>
+              </w:rPr>
+              <w:t>Knock(</w:t>
+            </w:r>
+            <w:proofErr w:type="gramEnd"/>
+            <w:r>
+              <w:rPr>
+                <w:rFonts w:ascii="Abadi" w:hAnsi="Abadi"/>
+                <w:sz w:val="14"/>
+                <w:szCs w:val="14"/>
+              </w:rPr>
+              <w:t>3)</w:t>
             </w:r>
           </w:p>
           <w:p>
@@ -2449,6 +2518,7 @@
                 <w:szCs w:val="14"/>
               </w:rPr>
             </w:pPr>
+            <w:proofErr w:type="spellStart"/>
             <w:r>
               <w:rPr>
                 <w:rFonts w:ascii="Abadi" w:hAnsi="Abadi"/>
@@ -2457,6 +2527,7 @@
               </w:rPr>
               <w:t>Atz</w:t>
             </w:r>
+            <w:proofErr w:type="spellEnd"/>
           </w:p>
         </w:tc>
         <w:tc>
@@ -2685,8 +2756,18 @@
                 <w:sz w:val="14"/>
                 <w:szCs w:val="14"/>
               </w:rPr>
-              <w:t>Pit Call(</w:t>
-            </w:r>
+              <w:t xml:space="preserve">Pit </w:t>
+            </w:r>
+            <w:proofErr w:type="gramStart"/>
+            <w:r>
+              <w:rPr>
+                <w:rFonts w:ascii="Abadi" w:hAnsi="Abadi"/>
+                <w:sz w:val="14"/>
+                <w:szCs w:val="14"/>
+              </w:rPr>
+              <w:t>Call(</w:t>
+            </w:r>
+            <w:proofErr w:type="gramEnd"/>
             <w:r>
               <w:rPr>
                 <w:rFonts w:ascii="Abadi" w:hAnsi="Abadi"/>
@@ -3066,8 +3147,6 @@
               </w:rPr>
               <w:t>The demon loses its next action</w:t>
             </w:r>
-            <w:bookmarkStart w:id="0" w:name="_GoBack"/>
-            <w:bookmarkEnd w:id="0"/>
           </w:p>
           <w:p>
             <w:pPr>
@@ -3342,8 +3421,18 @@
                 <w:sz w:val="14"/>
                 <w:szCs w:val="14"/>
               </w:rPr>
-              <w:t>1 tgt</w:t>
-            </w:r>
+              <w:t xml:space="preserve">1 </w:t>
+            </w:r>
+            <w:proofErr w:type="spellStart"/>
+            <w:r>
+              <w:rPr>
+                <w:rFonts w:ascii="Abadi" w:hAnsi="Abadi"/>
+                <w:sz w:val="14"/>
+                <w:szCs w:val="14"/>
+              </w:rPr>
+              <w:t>tgt</w:t>
+            </w:r>
+            <w:proofErr w:type="spellEnd"/>
           </w:p>
         </w:tc>
         <w:tc>

</xml_diff>